<commit_message>
Minor cosmetic changes to several cards. Removed screen and print output subfolders.
</commit_message>
<xml_diff>
--- a/contents/laboratory/laboratory-reference-intervals-swe/source/laboratory-reference-intervals-swe.docx
+++ b/contents/laboratory/laboratory-reference-intervals-swe/source/laboratory-reference-intervals-swe.docx
@@ -264,33 +264,23 @@
               <w:cnfStyle w:val="000000100000" w:firstRow="0" w:lastRow="0" w:firstColumn="0" w:lastColumn="0" w:oddVBand="0" w:evenVBand="0" w:oddHBand="1" w:evenHBand="0" w:firstRowFirstColumn="0" w:firstRowLastColumn="0" w:lastRowFirstColumn="0" w:lastRowLastColumn="0"/>
               <w:rPr>
                 <w:rFonts w:ascii="Arial" w:eastAsia="Times New Roman" w:hAnsi="Arial" w:cs="Arial"/>
-                <w:color w:val="000000"/>
-                <w:sz w:val="14"/>
-                <w:szCs w:val="14"/>
-                <w:lang w:eastAsia="sv-SE"/>
-              </w:rPr>
-            </w:pPr>
-            <w:r>
-              <w:rPr>
-                <w:rFonts w:ascii="Arial" w:eastAsia="Times New Roman" w:hAnsi="Arial" w:cs="Arial"/>
-                <w:color w:val="000000"/>
-                <w:sz w:val="14"/>
-                <w:szCs w:val="14"/>
-                <w:lang w:eastAsia="sv-SE"/>
-              </w:rPr>
-              <w:t>ALA</w:t>
-            </w:r>
-            <w:bookmarkStart w:id="0" w:name="_GoBack"/>
-            <w:bookmarkEnd w:id="0"/>
-            <w:r>
-              <w:rPr>
-                <w:rFonts w:ascii="Arial" w:eastAsia="Times New Roman" w:hAnsi="Arial" w:cs="Arial"/>
-                <w:color w:val="000000"/>
-                <w:sz w:val="14"/>
-                <w:szCs w:val="14"/>
-                <w:lang w:eastAsia="sv-SE"/>
-              </w:rPr>
-              <w:t>T</w:t>
+                <w:b/>
+                <w:color w:val="000000"/>
+                <w:sz w:val="14"/>
+                <w:szCs w:val="14"/>
+                <w:lang w:eastAsia="sv-SE"/>
+              </w:rPr>
+            </w:pPr>
+            <w:r>
+              <w:rPr>
+                <w:rFonts w:ascii="Arial" w:eastAsia="Times New Roman" w:hAnsi="Arial" w:cs="Arial"/>
+                <w:b/>
+                <w:color w:val="000000"/>
+                <w:sz w:val="14"/>
+                <w:szCs w:val="14"/>
+                <w:lang w:eastAsia="sv-SE"/>
+              </w:rPr>
+              <w:t>ALAT</w:t>
             </w:r>
           </w:p>
         </w:tc>
@@ -432,6 +422,7 @@
               <w:cnfStyle w:val="000000000000" w:firstRow="0" w:lastRow="0" w:firstColumn="0" w:lastColumn="0" w:oddVBand="0" w:evenVBand="0" w:oddHBand="0" w:evenHBand="0" w:firstRowFirstColumn="0" w:firstRowLastColumn="0" w:lastRowFirstColumn="0" w:lastRowLastColumn="0"/>
               <w:rPr>
                 <w:rFonts w:ascii="Arial" w:eastAsia="Times New Roman" w:hAnsi="Arial" w:cs="Arial"/>
+                <w:b/>
                 <w:sz w:val="14"/>
                 <w:szCs w:val="14"/>
                 <w:lang w:eastAsia="sv-SE"/>
@@ -602,15 +593,17 @@
               <w:cnfStyle w:val="000000100000" w:firstRow="0" w:lastRow="0" w:firstColumn="0" w:lastColumn="0" w:oddVBand="0" w:evenVBand="0" w:oddHBand="1" w:evenHBand="0" w:firstRowFirstColumn="0" w:firstRowLastColumn="0" w:lastRowFirstColumn="0" w:lastRowLastColumn="0"/>
               <w:rPr>
                 <w:rFonts w:ascii="Arial" w:eastAsia="Times New Roman" w:hAnsi="Arial" w:cs="Arial"/>
-                <w:color w:val="000000"/>
-                <w:sz w:val="14"/>
-                <w:szCs w:val="14"/>
-                <w:lang w:eastAsia="sv-SE"/>
-              </w:rPr>
-            </w:pPr>
-            <w:r>
-              <w:rPr>
-                <w:rFonts w:ascii="Arial" w:eastAsia="Times New Roman" w:hAnsi="Arial" w:cs="Arial"/>
+                <w:b/>
+                <w:color w:val="000000"/>
+                <w:sz w:val="14"/>
+                <w:szCs w:val="14"/>
+                <w:lang w:eastAsia="sv-SE"/>
+              </w:rPr>
+            </w:pPr>
+            <w:r>
+              <w:rPr>
+                <w:rFonts w:ascii="Arial" w:eastAsia="Times New Roman" w:hAnsi="Arial" w:cs="Arial"/>
+                <w:b/>
                 <w:color w:val="000000"/>
                 <w:sz w:val="14"/>
                 <w:szCs w:val="14"/>
@@ -772,15 +765,17 @@
               <w:cnfStyle w:val="000000000000" w:firstRow="0" w:lastRow="0" w:firstColumn="0" w:lastColumn="0" w:oddVBand="0" w:evenVBand="0" w:oddHBand="0" w:evenHBand="0" w:firstRowFirstColumn="0" w:firstRowLastColumn="0" w:lastRowFirstColumn="0" w:lastRowLastColumn="0"/>
               <w:rPr>
                 <w:rFonts w:ascii="Arial" w:eastAsia="Times New Roman" w:hAnsi="Arial" w:cs="Arial"/>
-                <w:color w:val="000000"/>
-                <w:sz w:val="14"/>
-                <w:szCs w:val="14"/>
-                <w:lang w:eastAsia="sv-SE"/>
-              </w:rPr>
-            </w:pPr>
-            <w:r>
-              <w:rPr>
-                <w:rFonts w:ascii="Arial" w:eastAsia="Times New Roman" w:hAnsi="Arial" w:cs="Arial"/>
+                <w:b/>
+                <w:color w:val="000000"/>
+                <w:sz w:val="14"/>
+                <w:szCs w:val="14"/>
+                <w:lang w:eastAsia="sv-SE"/>
+              </w:rPr>
+            </w:pPr>
+            <w:r>
+              <w:rPr>
+                <w:rFonts w:ascii="Arial" w:eastAsia="Times New Roman" w:hAnsi="Arial" w:cs="Arial"/>
+                <w:b/>
                 <w:color w:val="000000"/>
                 <w:sz w:val="14"/>
                 <w:szCs w:val="14"/>
@@ -943,15 +938,17 @@
               <w:cnfStyle w:val="000000100000" w:firstRow="0" w:lastRow="0" w:firstColumn="0" w:lastColumn="0" w:oddVBand="0" w:evenVBand="0" w:oddHBand="1" w:evenHBand="0" w:firstRowFirstColumn="0" w:firstRowLastColumn="0" w:lastRowFirstColumn="0" w:lastRowLastColumn="0"/>
               <w:rPr>
                 <w:rFonts w:ascii="Arial" w:eastAsia="Times New Roman" w:hAnsi="Arial" w:cs="Arial"/>
-                <w:color w:val="000000"/>
-                <w:sz w:val="14"/>
-                <w:szCs w:val="14"/>
-                <w:lang w:eastAsia="sv-SE"/>
-              </w:rPr>
-            </w:pPr>
-            <w:r>
-              <w:rPr>
-                <w:rFonts w:ascii="Arial" w:eastAsia="Times New Roman" w:hAnsi="Arial" w:cs="Arial"/>
+                <w:b/>
+                <w:color w:val="000000"/>
+                <w:sz w:val="14"/>
+                <w:szCs w:val="14"/>
+                <w:lang w:eastAsia="sv-SE"/>
+              </w:rPr>
+            </w:pPr>
+            <w:r>
+              <w:rPr>
+                <w:rFonts w:ascii="Arial" w:eastAsia="Times New Roman" w:hAnsi="Arial" w:cs="Arial"/>
+                <w:b/>
                 <w:color w:val="000000"/>
                 <w:sz w:val="14"/>
                 <w:szCs w:val="14"/>
@@ -1100,6 +1097,7 @@
               <w:cnfStyle w:val="000000000000" w:firstRow="0" w:lastRow="0" w:firstColumn="0" w:lastColumn="0" w:oddVBand="0" w:evenVBand="0" w:oddHBand="0" w:evenHBand="0" w:firstRowFirstColumn="0" w:firstRowLastColumn="0" w:lastRowFirstColumn="0" w:lastRowLastColumn="0"/>
               <w:rPr>
                 <w:rFonts w:ascii="Arial" w:eastAsia="Times New Roman" w:hAnsi="Arial" w:cs="Arial"/>
+                <w:b/>
                 <w:sz w:val="14"/>
                 <w:szCs w:val="14"/>
                 <w:lang w:eastAsia="sv-SE"/>
@@ -1247,6 +1245,7 @@
               <w:cnfStyle w:val="000000100000" w:firstRow="0" w:lastRow="0" w:firstColumn="0" w:lastColumn="0" w:oddVBand="0" w:evenVBand="0" w:oddHBand="1" w:evenHBand="0" w:firstRowFirstColumn="0" w:firstRowLastColumn="0" w:lastRowFirstColumn="0" w:lastRowLastColumn="0"/>
               <w:rPr>
                 <w:rFonts w:ascii="Arial" w:eastAsia="Times New Roman" w:hAnsi="Arial" w:cs="Arial"/>
+                <w:b/>
                 <w:sz w:val="14"/>
                 <w:szCs w:val="14"/>
                 <w:lang w:eastAsia="sv-SE"/>
@@ -1323,6 +1322,8 @@
               </w:rPr>
               <w:t>34 – 45</w:t>
             </w:r>
+            <w:bookmarkStart w:id="0" w:name="_GoBack"/>
+            <w:bookmarkEnd w:id="0"/>
           </w:p>
         </w:tc>
         <w:tc>
@@ -1426,15 +1427,17 @@
               <w:cnfStyle w:val="000000000000" w:firstRow="0" w:lastRow="0" w:firstColumn="0" w:lastColumn="0" w:oddVBand="0" w:evenVBand="0" w:oddHBand="0" w:evenHBand="0" w:firstRowFirstColumn="0" w:firstRowLastColumn="0" w:lastRowFirstColumn="0" w:lastRowLastColumn="0"/>
               <w:rPr>
                 <w:rFonts w:ascii="Arial" w:eastAsia="Times New Roman" w:hAnsi="Arial" w:cs="Arial"/>
-                <w:color w:val="000000"/>
-                <w:sz w:val="14"/>
-                <w:szCs w:val="14"/>
-                <w:lang w:eastAsia="sv-SE"/>
-              </w:rPr>
-            </w:pPr>
-            <w:r>
-              <w:rPr>
-                <w:rFonts w:ascii="Arial" w:eastAsia="Times New Roman" w:hAnsi="Arial" w:cs="Arial"/>
+                <w:b/>
+                <w:color w:val="000000"/>
+                <w:sz w:val="14"/>
+                <w:szCs w:val="14"/>
+                <w:lang w:eastAsia="sv-SE"/>
+              </w:rPr>
+            </w:pPr>
+            <w:r>
+              <w:rPr>
+                <w:rFonts w:ascii="Arial" w:eastAsia="Times New Roman" w:hAnsi="Arial" w:cs="Arial"/>
+                <w:b/>
                 <w:color w:val="000000"/>
                 <w:sz w:val="14"/>
                 <w:szCs w:val="14"/>
@@ -1574,6 +1577,7 @@
               <w:cnfStyle w:val="000000100000" w:firstRow="0" w:lastRow="0" w:firstColumn="0" w:lastColumn="0" w:oddVBand="0" w:evenVBand="0" w:oddHBand="1" w:evenHBand="0" w:firstRowFirstColumn="0" w:firstRowLastColumn="0" w:lastRowFirstColumn="0" w:lastRowLastColumn="0"/>
               <w:rPr>
                 <w:rFonts w:ascii="Arial" w:eastAsia="Times New Roman" w:hAnsi="Arial" w:cs="Arial"/>
+                <w:b/>
                 <w:sz w:val="14"/>
                 <w:szCs w:val="14"/>
                 <w:lang w:eastAsia="sv-SE"/>
@@ -1743,15 +1747,17 @@
               <w:cnfStyle w:val="000000000000" w:firstRow="0" w:lastRow="0" w:firstColumn="0" w:lastColumn="0" w:oddVBand="0" w:evenVBand="0" w:oddHBand="0" w:evenHBand="0" w:firstRowFirstColumn="0" w:firstRowLastColumn="0" w:lastRowFirstColumn="0" w:lastRowLastColumn="0"/>
               <w:rPr>
                 <w:rFonts w:ascii="Arial" w:eastAsia="Times New Roman" w:hAnsi="Arial" w:cs="Arial"/>
-                <w:color w:val="000000"/>
-                <w:sz w:val="14"/>
-                <w:szCs w:val="14"/>
-                <w:lang w:eastAsia="sv-SE"/>
-              </w:rPr>
-            </w:pPr>
-            <w:r>
-              <w:rPr>
-                <w:rFonts w:ascii="Arial" w:eastAsia="Times New Roman" w:hAnsi="Arial" w:cs="Arial"/>
+                <w:b/>
+                <w:color w:val="000000"/>
+                <w:sz w:val="14"/>
+                <w:szCs w:val="14"/>
+                <w:lang w:eastAsia="sv-SE"/>
+              </w:rPr>
+            </w:pPr>
+            <w:r>
+              <w:rPr>
+                <w:rFonts w:ascii="Arial" w:eastAsia="Times New Roman" w:hAnsi="Arial" w:cs="Arial"/>
+                <w:b/>
                 <w:color w:val="000000"/>
                 <w:sz w:val="14"/>
                 <w:szCs w:val="14"/>
@@ -1914,15 +1920,17 @@
               <w:cnfStyle w:val="000000100000" w:firstRow="0" w:lastRow="0" w:firstColumn="0" w:lastColumn="0" w:oddVBand="0" w:evenVBand="0" w:oddHBand="1" w:evenHBand="0" w:firstRowFirstColumn="0" w:firstRowLastColumn="0" w:lastRowFirstColumn="0" w:lastRowLastColumn="0"/>
               <w:rPr>
                 <w:rFonts w:ascii="Arial" w:eastAsia="Times New Roman" w:hAnsi="Arial" w:cs="Arial"/>
-                <w:color w:val="000000"/>
-                <w:sz w:val="14"/>
-                <w:szCs w:val="14"/>
-                <w:lang w:eastAsia="sv-SE"/>
-              </w:rPr>
-            </w:pPr>
-            <w:r>
-              <w:rPr>
-                <w:rFonts w:ascii="Arial" w:eastAsia="Times New Roman" w:hAnsi="Arial" w:cs="Arial"/>
+                <w:b/>
+                <w:color w:val="000000"/>
+                <w:sz w:val="14"/>
+                <w:szCs w:val="14"/>
+                <w:lang w:eastAsia="sv-SE"/>
+              </w:rPr>
+            </w:pPr>
+            <w:r>
+              <w:rPr>
+                <w:rFonts w:ascii="Arial" w:eastAsia="Times New Roman" w:hAnsi="Arial" w:cs="Arial"/>
+                <w:b/>
                 <w:color w:val="000000"/>
                 <w:sz w:val="14"/>
                 <w:szCs w:val="14"/>
@@ -2084,15 +2092,17 @@
               <w:cnfStyle w:val="000000000000" w:firstRow="0" w:lastRow="0" w:firstColumn="0" w:lastColumn="0" w:oddVBand="0" w:evenVBand="0" w:oddHBand="0" w:evenHBand="0" w:firstRowFirstColumn="0" w:firstRowLastColumn="0" w:lastRowFirstColumn="0" w:lastRowLastColumn="0"/>
               <w:rPr>
                 <w:rFonts w:ascii="Arial" w:eastAsia="Times New Roman" w:hAnsi="Arial" w:cs="Arial"/>
-                <w:color w:val="000000"/>
-                <w:sz w:val="14"/>
-                <w:szCs w:val="14"/>
-                <w:lang w:eastAsia="sv-SE"/>
-              </w:rPr>
-            </w:pPr>
-            <w:r>
-              <w:rPr>
-                <w:rFonts w:ascii="Arial" w:eastAsia="Times New Roman" w:hAnsi="Arial" w:cs="Arial"/>
+                <w:b/>
+                <w:color w:val="000000"/>
+                <w:sz w:val="14"/>
+                <w:szCs w:val="14"/>
+                <w:lang w:eastAsia="sv-SE"/>
+              </w:rPr>
+            </w:pPr>
+            <w:r>
+              <w:rPr>
+                <w:rFonts w:ascii="Arial" w:eastAsia="Times New Roman" w:hAnsi="Arial" w:cs="Arial"/>
+                <w:b/>
                 <w:color w:val="000000"/>
                 <w:sz w:val="14"/>
                 <w:szCs w:val="14"/>
@@ -2252,6 +2262,7 @@
               <w:cnfStyle w:val="000000100000" w:firstRow="0" w:lastRow="0" w:firstColumn="0" w:lastColumn="0" w:oddVBand="0" w:evenVBand="0" w:oddHBand="1" w:evenHBand="0" w:firstRowFirstColumn="0" w:firstRowLastColumn="0" w:lastRowFirstColumn="0" w:lastRowLastColumn="0"/>
               <w:rPr>
                 <w:rFonts w:ascii="Arial" w:eastAsia="Times New Roman" w:hAnsi="Arial" w:cs="Arial"/>
+                <w:b/>
                 <w:sz w:val="14"/>
                 <w:szCs w:val="14"/>
                 <w:lang w:eastAsia="sv-SE"/>
@@ -2408,6 +2419,7 @@
               <w:cnfStyle w:val="000000000000" w:firstRow="0" w:lastRow="0" w:firstColumn="0" w:lastColumn="0" w:oddVBand="0" w:evenVBand="0" w:oddHBand="0" w:evenHBand="0" w:firstRowFirstColumn="0" w:firstRowLastColumn="0" w:lastRowFirstColumn="0" w:lastRowLastColumn="0"/>
               <w:rPr>
                 <w:rFonts w:ascii="Arial" w:eastAsia="Times New Roman" w:hAnsi="Arial" w:cs="Arial"/>
+                <w:b/>
                 <w:sz w:val="14"/>
                 <w:szCs w:val="14"/>
                 <w:lang w:eastAsia="sv-SE"/>
@@ -2578,15 +2590,17 @@
               <w:cnfStyle w:val="000000100000" w:firstRow="0" w:lastRow="0" w:firstColumn="0" w:lastColumn="0" w:oddVBand="0" w:evenVBand="0" w:oddHBand="1" w:evenHBand="0" w:firstRowFirstColumn="0" w:firstRowLastColumn="0" w:lastRowFirstColumn="0" w:lastRowLastColumn="0"/>
               <w:rPr>
                 <w:rFonts w:ascii="Arial" w:eastAsia="Times New Roman" w:hAnsi="Arial" w:cs="Arial"/>
-                <w:color w:val="000000"/>
-                <w:sz w:val="14"/>
-                <w:szCs w:val="14"/>
-                <w:lang w:eastAsia="sv-SE"/>
-              </w:rPr>
-            </w:pPr>
-            <w:r>
-              <w:rPr>
-                <w:rFonts w:ascii="Arial" w:eastAsia="Times New Roman" w:hAnsi="Arial" w:cs="Arial"/>
+                <w:b/>
+                <w:color w:val="000000"/>
+                <w:sz w:val="14"/>
+                <w:szCs w:val="14"/>
+                <w:lang w:eastAsia="sv-SE"/>
+              </w:rPr>
+            </w:pPr>
+            <w:r>
+              <w:rPr>
+                <w:rFonts w:ascii="Arial" w:eastAsia="Times New Roman" w:hAnsi="Arial" w:cs="Arial"/>
+                <w:b/>
                 <w:color w:val="000000"/>
                 <w:sz w:val="14"/>
                 <w:szCs w:val="14"/>
@@ -2725,6 +2739,7 @@
               <w:cnfStyle w:val="000000000000" w:firstRow="0" w:lastRow="0" w:firstColumn="0" w:lastColumn="0" w:oddVBand="0" w:evenVBand="0" w:oddHBand="0" w:evenHBand="0" w:firstRowFirstColumn="0" w:firstRowLastColumn="0" w:lastRowFirstColumn="0" w:lastRowLastColumn="0"/>
               <w:rPr>
                 <w:rFonts w:ascii="Arial" w:eastAsia="Times New Roman" w:hAnsi="Arial" w:cs="Arial"/>
+                <w:b/>
                 <w:sz w:val="14"/>
                 <w:szCs w:val="14"/>
                 <w:lang w:eastAsia="sv-SE"/>
@@ -2882,6 +2897,7 @@
               <w:cnfStyle w:val="000000100000" w:firstRow="0" w:lastRow="0" w:firstColumn="0" w:lastColumn="0" w:oddVBand="0" w:evenVBand="0" w:oddHBand="1" w:evenHBand="0" w:firstRowFirstColumn="0" w:firstRowLastColumn="0" w:lastRowFirstColumn="0" w:lastRowLastColumn="0"/>
               <w:rPr>
                 <w:rFonts w:ascii="Arial" w:eastAsia="Times New Roman" w:hAnsi="Arial" w:cs="Arial"/>
+                <w:b/>
                 <w:sz w:val="14"/>
                 <w:szCs w:val="14"/>
                 <w:lang w:eastAsia="sv-SE"/>
@@ -3060,15 +3076,17 @@
               <w:cnfStyle w:val="000000000000" w:firstRow="0" w:lastRow="0" w:firstColumn="0" w:lastColumn="0" w:oddVBand="0" w:evenVBand="0" w:oddHBand="0" w:evenHBand="0" w:firstRowFirstColumn="0" w:firstRowLastColumn="0" w:lastRowFirstColumn="0" w:lastRowLastColumn="0"/>
               <w:rPr>
                 <w:rFonts w:ascii="Arial" w:eastAsia="Times New Roman" w:hAnsi="Arial" w:cs="Arial"/>
-                <w:color w:val="000000"/>
-                <w:sz w:val="14"/>
-                <w:szCs w:val="14"/>
-                <w:lang w:eastAsia="sv-SE"/>
-              </w:rPr>
-            </w:pPr>
-            <w:r>
-              <w:rPr>
-                <w:rFonts w:ascii="Arial" w:eastAsia="Times New Roman" w:hAnsi="Arial" w:cs="Arial"/>
+                <w:b/>
+                <w:color w:val="000000"/>
+                <w:sz w:val="14"/>
+                <w:szCs w:val="14"/>
+                <w:lang w:eastAsia="sv-SE"/>
+              </w:rPr>
+            </w:pPr>
+            <w:r>
+              <w:rPr>
+                <w:rFonts w:ascii="Arial" w:eastAsia="Times New Roman" w:hAnsi="Arial" w:cs="Arial"/>
+                <w:b/>
                 <w:color w:val="000000"/>
                 <w:sz w:val="14"/>
                 <w:szCs w:val="14"/>
@@ -3231,15 +3249,17 @@
               <w:cnfStyle w:val="000000100000" w:firstRow="0" w:lastRow="0" w:firstColumn="0" w:lastColumn="0" w:oddVBand="0" w:evenVBand="0" w:oddHBand="1" w:evenHBand="0" w:firstRowFirstColumn="0" w:firstRowLastColumn="0" w:lastRowFirstColumn="0" w:lastRowLastColumn="0"/>
               <w:rPr>
                 <w:rFonts w:ascii="Arial" w:eastAsia="Times New Roman" w:hAnsi="Arial" w:cs="Arial"/>
-                <w:color w:val="000000"/>
-                <w:sz w:val="14"/>
-                <w:szCs w:val="14"/>
-                <w:lang w:eastAsia="sv-SE"/>
-              </w:rPr>
-            </w:pPr>
-            <w:r>
-              <w:rPr>
-                <w:rFonts w:ascii="Arial" w:eastAsia="Times New Roman" w:hAnsi="Arial" w:cs="Arial"/>
+                <w:b/>
+                <w:color w:val="000000"/>
+                <w:sz w:val="14"/>
+                <w:szCs w:val="14"/>
+                <w:lang w:eastAsia="sv-SE"/>
+              </w:rPr>
+            </w:pPr>
+            <w:r>
+              <w:rPr>
+                <w:rFonts w:ascii="Arial" w:eastAsia="Times New Roman" w:hAnsi="Arial" w:cs="Arial"/>
+                <w:b/>
                 <w:color w:val="000000"/>
                 <w:sz w:val="14"/>
                 <w:szCs w:val="14"/>
@@ -3398,6 +3418,7 @@
               <w:cnfStyle w:val="000000000000" w:firstRow="0" w:lastRow="0" w:firstColumn="0" w:lastColumn="0" w:oddVBand="0" w:evenVBand="0" w:oddHBand="0" w:evenHBand="0" w:firstRowFirstColumn="0" w:firstRowLastColumn="0" w:lastRowFirstColumn="0" w:lastRowLastColumn="0"/>
               <w:rPr>
                 <w:rFonts w:ascii="Arial" w:eastAsia="Times New Roman" w:hAnsi="Arial" w:cs="Arial"/>
+                <w:b/>
                 <w:sz w:val="14"/>
                 <w:szCs w:val="14"/>
                 <w:lang w:eastAsia="sv-SE"/>
@@ -3555,6 +3576,7 @@
               <w:cnfStyle w:val="000000100000" w:firstRow="0" w:lastRow="0" w:firstColumn="0" w:lastColumn="0" w:oddVBand="0" w:evenVBand="0" w:oddHBand="1" w:evenHBand="0" w:firstRowFirstColumn="0" w:firstRowLastColumn="0" w:lastRowFirstColumn="0" w:lastRowLastColumn="0"/>
               <w:rPr>
                 <w:rFonts w:ascii="Arial" w:eastAsia="Times New Roman" w:hAnsi="Arial" w:cs="Arial"/>
+                <w:b/>
                 <w:sz w:val="14"/>
                 <w:szCs w:val="14"/>
                 <w:lang w:eastAsia="sv-SE"/>
@@ -3711,6 +3733,7 @@
               <w:cnfStyle w:val="000000000000" w:firstRow="0" w:lastRow="0" w:firstColumn="0" w:lastColumn="0" w:oddVBand="0" w:evenVBand="0" w:oddHBand="0" w:evenHBand="0" w:firstRowFirstColumn="0" w:firstRowLastColumn="0" w:lastRowFirstColumn="0" w:lastRowLastColumn="0"/>
               <w:rPr>
                 <w:rFonts w:ascii="Arial" w:eastAsia="Times New Roman" w:hAnsi="Arial" w:cs="Arial"/>
+                <w:b/>
                 <w:sz w:val="14"/>
                 <w:szCs w:val="14"/>
                 <w:lang w:eastAsia="sv-SE"/>
@@ -3901,15 +3924,17 @@
               <w:cnfStyle w:val="000000100000" w:firstRow="0" w:lastRow="0" w:firstColumn="0" w:lastColumn="0" w:oddVBand="0" w:evenVBand="0" w:oddHBand="1" w:evenHBand="0" w:firstRowFirstColumn="0" w:firstRowLastColumn="0" w:lastRowFirstColumn="0" w:lastRowLastColumn="0"/>
               <w:rPr>
                 <w:rFonts w:ascii="Arial" w:eastAsia="Times New Roman" w:hAnsi="Arial" w:cs="Arial"/>
-                <w:color w:val="000000"/>
-                <w:sz w:val="14"/>
-                <w:szCs w:val="14"/>
-                <w:lang w:eastAsia="sv-SE"/>
-              </w:rPr>
-            </w:pPr>
-            <w:r>
-              <w:rPr>
-                <w:rFonts w:ascii="Arial" w:eastAsia="Times New Roman" w:hAnsi="Arial" w:cs="Arial"/>
+                <w:b/>
+                <w:color w:val="000000"/>
+                <w:sz w:val="14"/>
+                <w:szCs w:val="14"/>
+                <w:lang w:eastAsia="sv-SE"/>
+              </w:rPr>
+            </w:pPr>
+            <w:r>
+              <w:rPr>
+                <w:rFonts w:ascii="Arial" w:eastAsia="Times New Roman" w:hAnsi="Arial" w:cs="Arial"/>
+                <w:b/>
                 <w:color w:val="000000"/>
                 <w:sz w:val="14"/>
                 <w:szCs w:val="14"/>
@@ -4071,15 +4096,17 @@
               <w:cnfStyle w:val="000000000000" w:firstRow="0" w:lastRow="0" w:firstColumn="0" w:lastColumn="0" w:oddVBand="0" w:evenVBand="0" w:oddHBand="0" w:evenHBand="0" w:firstRowFirstColumn="0" w:firstRowLastColumn="0" w:lastRowFirstColumn="0" w:lastRowLastColumn="0"/>
               <w:rPr>
                 <w:rFonts w:ascii="Arial" w:eastAsia="Times New Roman" w:hAnsi="Arial" w:cs="Arial"/>
-                <w:color w:val="000000"/>
-                <w:sz w:val="14"/>
-                <w:szCs w:val="14"/>
-                <w:lang w:eastAsia="sv-SE"/>
-              </w:rPr>
-            </w:pPr>
-            <w:r>
-              <w:rPr>
-                <w:rFonts w:ascii="Arial" w:eastAsia="Times New Roman" w:hAnsi="Arial" w:cs="Arial"/>
+                <w:b/>
+                <w:color w:val="000000"/>
+                <w:sz w:val="14"/>
+                <w:szCs w:val="14"/>
+                <w:lang w:eastAsia="sv-SE"/>
+              </w:rPr>
+            </w:pPr>
+            <w:r>
+              <w:rPr>
+                <w:rFonts w:ascii="Arial" w:eastAsia="Times New Roman" w:hAnsi="Arial" w:cs="Arial"/>
+                <w:b/>
                 <w:color w:val="000000"/>
                 <w:sz w:val="14"/>
                 <w:szCs w:val="14"/>
@@ -4208,6 +4235,7 @@
               <w:cnfStyle w:val="000000100000" w:firstRow="0" w:lastRow="0" w:firstColumn="0" w:lastColumn="0" w:oddVBand="0" w:evenVBand="0" w:oddHBand="1" w:evenHBand="0" w:firstRowFirstColumn="0" w:firstRowLastColumn="0" w:lastRowFirstColumn="0" w:lastRowLastColumn="0"/>
               <w:rPr>
                 <w:rFonts w:ascii="Arial" w:eastAsia="Times New Roman" w:hAnsi="Arial" w:cs="Arial"/>
+                <w:b/>
                 <w:sz w:val="14"/>
                 <w:szCs w:val="14"/>
                 <w:lang w:eastAsia="sv-SE"/>
@@ -4353,6 +4381,7 @@
               <w:cnfStyle w:val="000000000000" w:firstRow="0" w:lastRow="0" w:firstColumn="0" w:lastColumn="0" w:oddVBand="0" w:evenVBand="0" w:oddHBand="0" w:evenHBand="0" w:firstRowFirstColumn="0" w:firstRowLastColumn="0" w:lastRowFirstColumn="0" w:lastRowLastColumn="0"/>
               <w:rPr>
                 <w:rFonts w:ascii="Arial" w:eastAsia="Times New Roman" w:hAnsi="Arial" w:cs="Arial"/>
+                <w:b/>
                 <w:sz w:val="14"/>
                 <w:szCs w:val="14"/>
                 <w:lang w:eastAsia="sv-SE"/>
@@ -4511,15 +4540,17 @@
               <w:cnfStyle w:val="000000100000" w:firstRow="0" w:lastRow="0" w:firstColumn="0" w:lastColumn="0" w:oddVBand="0" w:evenVBand="0" w:oddHBand="1" w:evenHBand="0" w:firstRowFirstColumn="0" w:firstRowLastColumn="0" w:lastRowFirstColumn="0" w:lastRowLastColumn="0"/>
               <w:rPr>
                 <w:rFonts w:ascii="Arial" w:eastAsia="Times New Roman" w:hAnsi="Arial" w:cs="Arial"/>
-                <w:color w:val="000000"/>
-                <w:sz w:val="14"/>
-                <w:szCs w:val="14"/>
-                <w:lang w:eastAsia="sv-SE"/>
-              </w:rPr>
-            </w:pPr>
-            <w:r>
-              <w:rPr>
-                <w:rFonts w:ascii="Arial" w:eastAsia="Times New Roman" w:hAnsi="Arial" w:cs="Arial"/>
+                <w:b/>
+                <w:color w:val="000000"/>
+                <w:sz w:val="14"/>
+                <w:szCs w:val="14"/>
+                <w:lang w:eastAsia="sv-SE"/>
+              </w:rPr>
+            </w:pPr>
+            <w:r>
+              <w:rPr>
+                <w:rFonts w:ascii="Arial" w:eastAsia="Times New Roman" w:hAnsi="Arial" w:cs="Arial"/>
+                <w:b/>
                 <w:color w:val="000000"/>
                 <w:sz w:val="14"/>
                 <w:szCs w:val="14"/>
@@ -4659,15 +4690,17 @@
               <w:cnfStyle w:val="000000000000" w:firstRow="0" w:lastRow="0" w:firstColumn="0" w:lastColumn="0" w:oddVBand="0" w:evenVBand="0" w:oddHBand="0" w:evenHBand="0" w:firstRowFirstColumn="0" w:firstRowLastColumn="0" w:lastRowFirstColumn="0" w:lastRowLastColumn="0"/>
               <w:rPr>
                 <w:rFonts w:ascii="Arial" w:eastAsia="Times New Roman" w:hAnsi="Arial" w:cs="Arial"/>
-                <w:color w:val="000000"/>
-                <w:sz w:val="14"/>
-                <w:szCs w:val="14"/>
-                <w:lang w:eastAsia="sv-SE"/>
-              </w:rPr>
-            </w:pPr>
-            <w:r>
-              <w:rPr>
-                <w:rFonts w:ascii="Arial" w:eastAsia="Times New Roman" w:hAnsi="Arial" w:cs="Arial"/>
+                <w:b/>
+                <w:color w:val="000000"/>
+                <w:sz w:val="14"/>
+                <w:szCs w:val="14"/>
+                <w:lang w:eastAsia="sv-SE"/>
+              </w:rPr>
+            </w:pPr>
+            <w:r>
+              <w:rPr>
+                <w:rFonts w:ascii="Arial" w:eastAsia="Times New Roman" w:hAnsi="Arial" w:cs="Arial"/>
+                <w:b/>
                 <w:color w:val="000000"/>
                 <w:sz w:val="14"/>
                 <w:szCs w:val="14"/>
@@ -4830,15 +4863,17 @@
               <w:cnfStyle w:val="000000100000" w:firstRow="0" w:lastRow="0" w:firstColumn="0" w:lastColumn="0" w:oddVBand="0" w:evenVBand="0" w:oddHBand="1" w:evenHBand="0" w:firstRowFirstColumn="0" w:firstRowLastColumn="0" w:lastRowFirstColumn="0" w:lastRowLastColumn="0"/>
               <w:rPr>
                 <w:rFonts w:ascii="Arial" w:eastAsia="Times New Roman" w:hAnsi="Arial" w:cs="Arial"/>
-                <w:color w:val="000000"/>
-                <w:sz w:val="14"/>
-                <w:szCs w:val="14"/>
-                <w:lang w:eastAsia="sv-SE"/>
-              </w:rPr>
-            </w:pPr>
-            <w:r>
-              <w:rPr>
-                <w:rFonts w:ascii="Arial" w:eastAsia="Times New Roman" w:hAnsi="Arial" w:cs="Arial"/>
+                <w:b/>
+                <w:color w:val="000000"/>
+                <w:sz w:val="14"/>
+                <w:szCs w:val="14"/>
+                <w:lang w:eastAsia="sv-SE"/>
+              </w:rPr>
+            </w:pPr>
+            <w:r>
+              <w:rPr>
+                <w:rFonts w:ascii="Arial" w:eastAsia="Times New Roman" w:hAnsi="Arial" w:cs="Arial"/>
+                <w:b/>
                 <w:color w:val="000000"/>
                 <w:sz w:val="14"/>
                 <w:szCs w:val="14"/>
@@ -4987,6 +5022,7 @@
               <w:cnfStyle w:val="000000000000" w:firstRow="0" w:lastRow="0" w:firstColumn="0" w:lastColumn="0" w:oddVBand="0" w:evenVBand="0" w:oddHBand="0" w:evenHBand="0" w:firstRowFirstColumn="0" w:firstRowLastColumn="0" w:lastRowFirstColumn="0" w:lastRowLastColumn="0"/>
               <w:rPr>
                 <w:rFonts w:ascii="Arial" w:eastAsia="Times New Roman" w:hAnsi="Arial" w:cs="Arial"/>
+                <w:b/>
                 <w:sz w:val="14"/>
                 <w:szCs w:val="14"/>
                 <w:lang w:eastAsia="sv-SE"/>
@@ -5134,6 +5170,7 @@
               <w:cnfStyle w:val="000000100000" w:firstRow="0" w:lastRow="0" w:firstColumn="0" w:lastColumn="0" w:oddVBand="0" w:evenVBand="0" w:oddHBand="1" w:evenHBand="0" w:firstRowFirstColumn="0" w:firstRowLastColumn="0" w:lastRowFirstColumn="0" w:lastRowLastColumn="0"/>
               <w:rPr>
                 <w:rFonts w:ascii="Arial" w:eastAsia="Times New Roman" w:hAnsi="Arial" w:cs="Arial"/>
+                <w:b/>
                 <w:sz w:val="14"/>
                 <w:szCs w:val="14"/>
                 <w:lang w:eastAsia="sv-SE"/>
@@ -5313,15 +5350,17 @@
               <w:cnfStyle w:val="000000000000" w:firstRow="0" w:lastRow="0" w:firstColumn="0" w:lastColumn="0" w:oddVBand="0" w:evenVBand="0" w:oddHBand="0" w:evenHBand="0" w:firstRowFirstColumn="0" w:firstRowLastColumn="0" w:lastRowFirstColumn="0" w:lastRowLastColumn="0"/>
               <w:rPr>
                 <w:rFonts w:ascii="Arial" w:eastAsia="Times New Roman" w:hAnsi="Arial" w:cs="Arial"/>
-                <w:color w:val="000000"/>
-                <w:sz w:val="14"/>
-                <w:szCs w:val="14"/>
-                <w:lang w:eastAsia="sv-SE"/>
-              </w:rPr>
-            </w:pPr>
-            <w:r>
-              <w:rPr>
-                <w:rFonts w:ascii="Arial" w:eastAsia="Times New Roman" w:hAnsi="Arial" w:cs="Arial"/>
+                <w:b/>
+                <w:color w:val="000000"/>
+                <w:sz w:val="14"/>
+                <w:szCs w:val="14"/>
+                <w:lang w:eastAsia="sv-SE"/>
+              </w:rPr>
+            </w:pPr>
+            <w:r>
+              <w:rPr>
+                <w:rFonts w:ascii="Arial" w:eastAsia="Times New Roman" w:hAnsi="Arial" w:cs="Arial"/>
+                <w:b/>
                 <w:color w:val="000000"/>
                 <w:sz w:val="14"/>
                 <w:szCs w:val="14"/>
@@ -5461,6 +5500,7 @@
               <w:cnfStyle w:val="000000100000" w:firstRow="0" w:lastRow="0" w:firstColumn="0" w:lastColumn="0" w:oddVBand="0" w:evenVBand="0" w:oddHBand="1" w:evenHBand="0" w:firstRowFirstColumn="0" w:firstRowLastColumn="0" w:lastRowFirstColumn="0" w:lastRowLastColumn="0"/>
               <w:rPr>
                 <w:rFonts w:ascii="Arial" w:eastAsia="Times New Roman" w:hAnsi="Arial" w:cs="Arial"/>
+                <w:b/>
                 <w:sz w:val="14"/>
                 <w:szCs w:val="14"/>
                 <w:lang w:eastAsia="sv-SE"/>
@@ -5812,15 +5852,17 @@
               <w:cnfStyle w:val="000000100000" w:firstRow="0" w:lastRow="0" w:firstColumn="0" w:lastColumn="0" w:oddVBand="0" w:evenVBand="0" w:oddHBand="1" w:evenHBand="0" w:firstRowFirstColumn="0" w:firstRowLastColumn="0" w:lastRowFirstColumn="0" w:lastRowLastColumn="0"/>
               <w:rPr>
                 <w:rFonts w:ascii="Arial" w:eastAsia="Times New Roman" w:hAnsi="Arial" w:cs="Arial"/>
-                <w:color w:val="000000"/>
-                <w:sz w:val="14"/>
-                <w:szCs w:val="14"/>
-                <w:lang w:eastAsia="sv-SE"/>
-              </w:rPr>
-            </w:pPr>
-            <w:r>
-              <w:rPr>
-                <w:rFonts w:ascii="Arial" w:eastAsia="Times New Roman" w:hAnsi="Arial" w:cs="Arial"/>
+                <w:b/>
+                <w:color w:val="000000"/>
+                <w:sz w:val="14"/>
+                <w:szCs w:val="14"/>
+                <w:lang w:eastAsia="sv-SE"/>
+              </w:rPr>
+            </w:pPr>
+            <w:r>
+              <w:rPr>
+                <w:rFonts w:ascii="Arial" w:eastAsia="Times New Roman" w:hAnsi="Arial" w:cs="Arial"/>
+                <w:b/>
                 <w:color w:val="000000"/>
                 <w:sz w:val="14"/>
                 <w:szCs w:val="14"/>
@@ -5978,6 +6020,7 @@
               <w:cnfStyle w:val="000000000000" w:firstRow="0" w:lastRow="0" w:firstColumn="0" w:lastColumn="0" w:oddVBand="0" w:evenVBand="0" w:oddHBand="0" w:evenHBand="0" w:firstRowFirstColumn="0" w:firstRowLastColumn="0" w:lastRowFirstColumn="0" w:lastRowLastColumn="0"/>
               <w:rPr>
                 <w:rFonts w:ascii="Arial" w:eastAsia="Times New Roman" w:hAnsi="Arial" w:cs="Arial"/>
+                <w:b/>
                 <w:sz w:val="14"/>
                 <w:szCs w:val="14"/>
                 <w:lang w:eastAsia="sv-SE"/>
@@ -6125,6 +6168,7 @@
               <w:cnfStyle w:val="000000100000" w:firstRow="0" w:lastRow="0" w:firstColumn="0" w:lastColumn="0" w:oddVBand="0" w:evenVBand="0" w:oddHBand="1" w:evenHBand="0" w:firstRowFirstColumn="0" w:firstRowLastColumn="0" w:lastRowFirstColumn="0" w:lastRowLastColumn="0"/>
               <w:rPr>
                 <w:rFonts w:ascii="Arial" w:eastAsia="Times New Roman" w:hAnsi="Arial" w:cs="Arial"/>
+                <w:b/>
                 <w:sz w:val="14"/>
                 <w:szCs w:val="14"/>
                 <w:lang w:eastAsia="sv-SE"/>
@@ -6304,15 +6348,17 @@
               <w:cnfStyle w:val="000000000000" w:firstRow="0" w:lastRow="0" w:firstColumn="0" w:lastColumn="0" w:oddVBand="0" w:evenVBand="0" w:oddHBand="0" w:evenHBand="0" w:firstRowFirstColumn="0" w:firstRowLastColumn="0" w:lastRowFirstColumn="0" w:lastRowLastColumn="0"/>
               <w:rPr>
                 <w:rFonts w:ascii="Arial" w:eastAsia="Times New Roman" w:hAnsi="Arial" w:cs="Arial"/>
-                <w:color w:val="000000"/>
-                <w:sz w:val="14"/>
-                <w:szCs w:val="14"/>
-                <w:lang w:eastAsia="sv-SE"/>
-              </w:rPr>
-            </w:pPr>
-            <w:r>
-              <w:rPr>
-                <w:rFonts w:ascii="Arial" w:eastAsia="Times New Roman" w:hAnsi="Arial" w:cs="Arial"/>
+                <w:b/>
+                <w:color w:val="000000"/>
+                <w:sz w:val="14"/>
+                <w:szCs w:val="14"/>
+                <w:lang w:eastAsia="sv-SE"/>
+              </w:rPr>
+            </w:pPr>
+            <w:r>
+              <w:rPr>
+                <w:rFonts w:ascii="Arial" w:eastAsia="Times New Roman" w:hAnsi="Arial" w:cs="Arial"/>
+                <w:b/>
                 <w:color w:val="000000"/>
                 <w:sz w:val="14"/>
                 <w:szCs w:val="14"/>
@@ -6452,6 +6498,7 @@
               <w:cnfStyle w:val="000000100000" w:firstRow="0" w:lastRow="0" w:firstColumn="0" w:lastColumn="0" w:oddVBand="0" w:evenVBand="0" w:oddHBand="1" w:evenHBand="0" w:firstRowFirstColumn="0" w:firstRowLastColumn="0" w:lastRowFirstColumn="0" w:lastRowLastColumn="0"/>
               <w:rPr>
                 <w:rFonts w:ascii="Arial" w:eastAsia="Times New Roman" w:hAnsi="Arial" w:cs="Arial"/>
+                <w:b/>
                 <w:sz w:val="14"/>
                 <w:szCs w:val="14"/>
                 <w:lang w:eastAsia="sv-SE"/>
@@ -6621,15 +6668,17 @@
               <w:cnfStyle w:val="000000000000" w:firstRow="0" w:lastRow="0" w:firstColumn="0" w:lastColumn="0" w:oddVBand="0" w:evenVBand="0" w:oddHBand="0" w:evenHBand="0" w:firstRowFirstColumn="0" w:firstRowLastColumn="0" w:lastRowFirstColumn="0" w:lastRowLastColumn="0"/>
               <w:rPr>
                 <w:rFonts w:ascii="Arial" w:eastAsia="Times New Roman" w:hAnsi="Arial" w:cs="Arial"/>
-                <w:color w:val="000000"/>
-                <w:sz w:val="14"/>
-                <w:szCs w:val="14"/>
-                <w:lang w:eastAsia="sv-SE"/>
-              </w:rPr>
-            </w:pPr>
-            <w:r>
-              <w:rPr>
-                <w:rFonts w:ascii="Arial" w:eastAsia="Times New Roman" w:hAnsi="Arial" w:cs="Arial"/>
+                <w:b/>
+                <w:color w:val="000000"/>
+                <w:sz w:val="14"/>
+                <w:szCs w:val="14"/>
+                <w:lang w:eastAsia="sv-SE"/>
+              </w:rPr>
+            </w:pPr>
+            <w:r>
+              <w:rPr>
+                <w:rFonts w:ascii="Arial" w:eastAsia="Times New Roman" w:hAnsi="Arial" w:cs="Arial"/>
+                <w:b/>
                 <w:color w:val="000000"/>
                 <w:sz w:val="14"/>
                 <w:szCs w:val="14"/>
@@ -6779,6 +6828,7 @@
               <w:cnfStyle w:val="000000100000" w:firstRow="0" w:lastRow="0" w:firstColumn="0" w:lastColumn="0" w:oddVBand="0" w:evenVBand="0" w:oddHBand="1" w:evenHBand="0" w:firstRowFirstColumn="0" w:firstRowLastColumn="0" w:lastRowFirstColumn="0" w:lastRowLastColumn="0"/>
               <w:rPr>
                 <w:rFonts w:ascii="Arial" w:eastAsia="Times New Roman" w:hAnsi="Arial" w:cs="Arial"/>
+                <w:b/>
                 <w:sz w:val="14"/>
                 <w:szCs w:val="14"/>
                 <w:lang w:eastAsia="sv-SE"/>
@@ -6958,15 +7008,17 @@
               <w:cnfStyle w:val="000000000000" w:firstRow="0" w:lastRow="0" w:firstColumn="0" w:lastColumn="0" w:oddVBand="0" w:evenVBand="0" w:oddHBand="0" w:evenHBand="0" w:firstRowFirstColumn="0" w:firstRowLastColumn="0" w:lastRowFirstColumn="0" w:lastRowLastColumn="0"/>
               <w:rPr>
                 <w:rFonts w:ascii="Arial" w:eastAsia="Times New Roman" w:hAnsi="Arial" w:cs="Arial"/>
-                <w:color w:val="000000"/>
-                <w:sz w:val="14"/>
-                <w:szCs w:val="14"/>
-                <w:lang w:eastAsia="sv-SE"/>
-              </w:rPr>
-            </w:pPr>
-            <w:r>
-              <w:rPr>
-                <w:rFonts w:ascii="Arial" w:eastAsia="Times New Roman" w:hAnsi="Arial" w:cs="Arial"/>
+                <w:b/>
+                <w:color w:val="000000"/>
+                <w:sz w:val="14"/>
+                <w:szCs w:val="14"/>
+                <w:lang w:eastAsia="sv-SE"/>
+              </w:rPr>
+            </w:pPr>
+            <w:r>
+              <w:rPr>
+                <w:rFonts w:ascii="Arial" w:eastAsia="Times New Roman" w:hAnsi="Arial" w:cs="Arial"/>
+                <w:b/>
                 <w:color w:val="000000"/>
                 <w:sz w:val="14"/>
                 <w:szCs w:val="14"/>
@@ -7129,15 +7181,17 @@
               <w:cnfStyle w:val="000000100000" w:firstRow="0" w:lastRow="0" w:firstColumn="0" w:lastColumn="0" w:oddVBand="0" w:evenVBand="0" w:oddHBand="1" w:evenHBand="0" w:firstRowFirstColumn="0" w:firstRowLastColumn="0" w:lastRowFirstColumn="0" w:lastRowLastColumn="0"/>
               <w:rPr>
                 <w:rFonts w:ascii="Arial" w:eastAsia="Times New Roman" w:hAnsi="Arial" w:cs="Arial"/>
-                <w:color w:val="000000"/>
-                <w:sz w:val="14"/>
-                <w:szCs w:val="14"/>
-                <w:lang w:eastAsia="sv-SE"/>
-              </w:rPr>
-            </w:pPr>
-            <w:r>
-              <w:rPr>
-                <w:rFonts w:ascii="Arial" w:eastAsia="Times New Roman" w:hAnsi="Arial" w:cs="Arial"/>
+                <w:b/>
+                <w:color w:val="000000"/>
+                <w:sz w:val="14"/>
+                <w:szCs w:val="14"/>
+                <w:lang w:eastAsia="sv-SE"/>
+              </w:rPr>
+            </w:pPr>
+            <w:r>
+              <w:rPr>
+                <w:rFonts w:ascii="Arial" w:eastAsia="Times New Roman" w:hAnsi="Arial" w:cs="Arial"/>
+                <w:b/>
                 <w:color w:val="000000"/>
                 <w:sz w:val="14"/>
                 <w:szCs w:val="14"/>
@@ -7299,15 +7353,17 @@
               <w:cnfStyle w:val="000000000000" w:firstRow="0" w:lastRow="0" w:firstColumn="0" w:lastColumn="0" w:oddVBand="0" w:evenVBand="0" w:oddHBand="0" w:evenHBand="0" w:firstRowFirstColumn="0" w:firstRowLastColumn="0" w:lastRowFirstColumn="0" w:lastRowLastColumn="0"/>
               <w:rPr>
                 <w:rFonts w:ascii="Arial" w:eastAsia="Times New Roman" w:hAnsi="Arial" w:cs="Arial"/>
-                <w:color w:val="000000"/>
-                <w:sz w:val="14"/>
-                <w:szCs w:val="14"/>
-                <w:lang w:eastAsia="sv-SE"/>
-              </w:rPr>
-            </w:pPr>
-            <w:r>
-              <w:rPr>
-                <w:rFonts w:ascii="Arial" w:eastAsia="Times New Roman" w:hAnsi="Arial" w:cs="Arial"/>
+                <w:b/>
+                <w:color w:val="000000"/>
+                <w:sz w:val="14"/>
+                <w:szCs w:val="14"/>
+                <w:lang w:eastAsia="sv-SE"/>
+              </w:rPr>
+            </w:pPr>
+            <w:r>
+              <w:rPr>
+                <w:rFonts w:ascii="Arial" w:eastAsia="Times New Roman" w:hAnsi="Arial" w:cs="Arial"/>
+                <w:b/>
                 <w:color w:val="000000"/>
                 <w:sz w:val="14"/>
                 <w:szCs w:val="14"/>
@@ -7470,15 +7526,17 @@
               <w:cnfStyle w:val="000000100000" w:firstRow="0" w:lastRow="0" w:firstColumn="0" w:lastColumn="0" w:oddVBand="0" w:evenVBand="0" w:oddHBand="1" w:evenHBand="0" w:firstRowFirstColumn="0" w:firstRowLastColumn="0" w:lastRowFirstColumn="0" w:lastRowLastColumn="0"/>
               <w:rPr>
                 <w:rFonts w:ascii="Arial" w:eastAsia="Times New Roman" w:hAnsi="Arial" w:cs="Arial"/>
-                <w:color w:val="000000"/>
-                <w:sz w:val="14"/>
-                <w:szCs w:val="14"/>
-                <w:lang w:eastAsia="sv-SE"/>
-              </w:rPr>
-            </w:pPr>
-            <w:r>
-              <w:rPr>
-                <w:rFonts w:ascii="Arial" w:eastAsia="Times New Roman" w:hAnsi="Arial" w:cs="Arial"/>
+                <w:b/>
+                <w:color w:val="000000"/>
+                <w:sz w:val="14"/>
+                <w:szCs w:val="14"/>
+                <w:lang w:eastAsia="sv-SE"/>
+              </w:rPr>
+            </w:pPr>
+            <w:r>
+              <w:rPr>
+                <w:rFonts w:ascii="Arial" w:eastAsia="Times New Roman" w:hAnsi="Arial" w:cs="Arial"/>
+                <w:b/>
                 <w:color w:val="000000"/>
                 <w:sz w:val="14"/>
                 <w:szCs w:val="14"/>
@@ -7640,15 +7698,17 @@
               <w:cnfStyle w:val="000000000000" w:firstRow="0" w:lastRow="0" w:firstColumn="0" w:lastColumn="0" w:oddVBand="0" w:evenVBand="0" w:oddHBand="0" w:evenHBand="0" w:firstRowFirstColumn="0" w:firstRowLastColumn="0" w:lastRowFirstColumn="0" w:lastRowLastColumn="0"/>
               <w:rPr>
                 <w:rFonts w:ascii="Arial" w:eastAsia="Times New Roman" w:hAnsi="Arial" w:cs="Arial"/>
-                <w:color w:val="000000"/>
-                <w:sz w:val="14"/>
-                <w:szCs w:val="14"/>
-                <w:lang w:eastAsia="sv-SE"/>
-              </w:rPr>
-            </w:pPr>
-            <w:r>
-              <w:rPr>
-                <w:rFonts w:ascii="Arial" w:eastAsia="Times New Roman" w:hAnsi="Arial" w:cs="Arial"/>
+                <w:b/>
+                <w:color w:val="000000"/>
+                <w:sz w:val="14"/>
+                <w:szCs w:val="14"/>
+                <w:lang w:eastAsia="sv-SE"/>
+              </w:rPr>
+            </w:pPr>
+            <w:r>
+              <w:rPr>
+                <w:rFonts w:ascii="Arial" w:eastAsia="Times New Roman" w:hAnsi="Arial" w:cs="Arial"/>
+                <w:b/>
                 <w:color w:val="000000"/>
                 <w:sz w:val="14"/>
                 <w:szCs w:val="14"/>
@@ -7811,15 +7871,17 @@
               <w:cnfStyle w:val="000000100000" w:firstRow="0" w:lastRow="0" w:firstColumn="0" w:lastColumn="0" w:oddVBand="0" w:evenVBand="0" w:oddHBand="1" w:evenHBand="0" w:firstRowFirstColumn="0" w:firstRowLastColumn="0" w:lastRowFirstColumn="0" w:lastRowLastColumn="0"/>
               <w:rPr>
                 <w:rFonts w:ascii="Arial" w:eastAsia="Times New Roman" w:hAnsi="Arial" w:cs="Arial"/>
-                <w:color w:val="000000"/>
-                <w:sz w:val="14"/>
-                <w:szCs w:val="14"/>
-                <w:lang w:eastAsia="sv-SE"/>
-              </w:rPr>
-            </w:pPr>
-            <w:r>
-              <w:rPr>
-                <w:rFonts w:ascii="Arial" w:eastAsia="Times New Roman" w:hAnsi="Arial" w:cs="Arial"/>
+                <w:b/>
+                <w:color w:val="000000"/>
+                <w:sz w:val="14"/>
+                <w:szCs w:val="14"/>
+                <w:lang w:eastAsia="sv-SE"/>
+              </w:rPr>
+            </w:pPr>
+            <w:r>
+              <w:rPr>
+                <w:rFonts w:ascii="Arial" w:eastAsia="Times New Roman" w:hAnsi="Arial" w:cs="Arial"/>
+                <w:b/>
                 <w:color w:val="000000"/>
                 <w:sz w:val="14"/>
                 <w:szCs w:val="14"/>
@@ -7981,15 +8043,17 @@
               <w:cnfStyle w:val="000000000000" w:firstRow="0" w:lastRow="0" w:firstColumn="0" w:lastColumn="0" w:oddVBand="0" w:evenVBand="0" w:oddHBand="0" w:evenHBand="0" w:firstRowFirstColumn="0" w:firstRowLastColumn="0" w:lastRowFirstColumn="0" w:lastRowLastColumn="0"/>
               <w:rPr>
                 <w:rFonts w:ascii="Arial" w:eastAsia="Times New Roman" w:hAnsi="Arial" w:cs="Arial"/>
-                <w:color w:val="000000"/>
-                <w:sz w:val="14"/>
-                <w:szCs w:val="14"/>
-                <w:lang w:eastAsia="sv-SE"/>
-              </w:rPr>
-            </w:pPr>
-            <w:r>
-              <w:rPr>
-                <w:rFonts w:ascii="Arial" w:eastAsia="Times New Roman" w:hAnsi="Arial" w:cs="Arial"/>
+                <w:b/>
+                <w:color w:val="000000"/>
+                <w:sz w:val="14"/>
+                <w:szCs w:val="14"/>
+                <w:lang w:eastAsia="sv-SE"/>
+              </w:rPr>
+            </w:pPr>
+            <w:r>
+              <w:rPr>
+                <w:rFonts w:ascii="Arial" w:eastAsia="Times New Roman" w:hAnsi="Arial" w:cs="Arial"/>
+                <w:b/>
                 <w:color w:val="000000"/>
                 <w:sz w:val="14"/>
                 <w:szCs w:val="14"/>
@@ -8129,6 +8193,7 @@
               <w:cnfStyle w:val="000000100000" w:firstRow="0" w:lastRow="0" w:firstColumn="0" w:lastColumn="0" w:oddVBand="0" w:evenVBand="0" w:oddHBand="1" w:evenHBand="0" w:firstRowFirstColumn="0" w:firstRowLastColumn="0" w:lastRowFirstColumn="0" w:lastRowLastColumn="0"/>
               <w:rPr>
                 <w:rFonts w:ascii="Arial" w:eastAsia="Times New Roman" w:hAnsi="Arial" w:cs="Arial"/>
+                <w:b/>
                 <w:sz w:val="14"/>
                 <w:szCs w:val="14"/>
                 <w:lang w:eastAsia="sv-SE"/>
@@ -8285,6 +8350,7 @@
               <w:cnfStyle w:val="000000000000" w:firstRow="0" w:lastRow="0" w:firstColumn="0" w:lastColumn="0" w:oddVBand="0" w:evenVBand="0" w:oddHBand="0" w:evenHBand="0" w:firstRowFirstColumn="0" w:firstRowLastColumn="0" w:lastRowFirstColumn="0" w:lastRowLastColumn="0"/>
               <w:rPr>
                 <w:rFonts w:ascii="Arial" w:eastAsia="Times New Roman" w:hAnsi="Arial" w:cs="Arial"/>
+                <w:b/>
                 <w:sz w:val="14"/>
                 <w:szCs w:val="14"/>
                 <w:lang w:eastAsia="sv-SE"/>
@@ -8475,15 +8541,17 @@
               <w:cnfStyle w:val="000000100000" w:firstRow="0" w:lastRow="0" w:firstColumn="0" w:lastColumn="0" w:oddVBand="0" w:evenVBand="0" w:oddHBand="1" w:evenHBand="0" w:firstRowFirstColumn="0" w:firstRowLastColumn="0" w:lastRowFirstColumn="0" w:lastRowLastColumn="0"/>
               <w:rPr>
                 <w:rFonts w:ascii="Arial" w:eastAsia="Times New Roman" w:hAnsi="Arial" w:cs="Arial"/>
-                <w:color w:val="000000"/>
-                <w:sz w:val="14"/>
-                <w:szCs w:val="14"/>
-                <w:lang w:eastAsia="sv-SE"/>
-              </w:rPr>
-            </w:pPr>
-            <w:r>
-              <w:rPr>
-                <w:rFonts w:ascii="Arial" w:eastAsia="Times New Roman" w:hAnsi="Arial" w:cs="Arial"/>
+                <w:b/>
+                <w:color w:val="000000"/>
+                <w:sz w:val="14"/>
+                <w:szCs w:val="14"/>
+                <w:lang w:eastAsia="sv-SE"/>
+              </w:rPr>
+            </w:pPr>
+            <w:r>
+              <w:rPr>
+                <w:rFonts w:ascii="Arial" w:eastAsia="Times New Roman" w:hAnsi="Arial" w:cs="Arial"/>
+                <w:b/>
                 <w:color w:val="000000"/>
                 <w:sz w:val="14"/>
                 <w:szCs w:val="14"/>
@@ -8642,6 +8710,7 @@
               <w:cnfStyle w:val="000000000000" w:firstRow="0" w:lastRow="0" w:firstColumn="0" w:lastColumn="0" w:oddVBand="0" w:evenVBand="0" w:oddHBand="0" w:evenHBand="0" w:firstRowFirstColumn="0" w:firstRowLastColumn="0" w:lastRowFirstColumn="0" w:lastRowLastColumn="0"/>
               <w:rPr>
                 <w:rFonts w:ascii="Arial" w:eastAsia="Times New Roman" w:hAnsi="Arial" w:cs="Arial"/>
+                <w:b/>
                 <w:sz w:val="14"/>
                 <w:szCs w:val="14"/>
                 <w:lang w:eastAsia="sv-SE"/>
@@ -8799,6 +8868,7 @@
               <w:cnfStyle w:val="000000100000" w:firstRow="0" w:lastRow="0" w:firstColumn="0" w:lastColumn="0" w:oddVBand="0" w:evenVBand="0" w:oddHBand="1" w:evenHBand="0" w:firstRowFirstColumn="0" w:firstRowLastColumn="0" w:lastRowFirstColumn="0" w:lastRowLastColumn="0"/>
               <w:rPr>
                 <w:rFonts w:ascii="Arial" w:eastAsia="Times New Roman" w:hAnsi="Arial" w:cs="Arial"/>
+                <w:b/>
                 <w:sz w:val="14"/>
                 <w:szCs w:val="14"/>
                 <w:lang w:eastAsia="sv-SE"/>
@@ -8955,6 +9025,7 @@
               <w:cnfStyle w:val="000000000000" w:firstRow="0" w:lastRow="0" w:firstColumn="0" w:lastColumn="0" w:oddVBand="0" w:evenVBand="0" w:oddHBand="0" w:evenHBand="0" w:firstRowFirstColumn="0" w:firstRowLastColumn="0" w:lastRowFirstColumn="0" w:lastRowLastColumn="0"/>
               <w:rPr>
                 <w:rFonts w:ascii="Arial" w:eastAsia="Times New Roman" w:hAnsi="Arial" w:cs="Arial"/>
+                <w:b/>
                 <w:sz w:val="14"/>
                 <w:szCs w:val="14"/>
                 <w:lang w:eastAsia="sv-SE"/>
@@ -9123,15 +9194,17 @@
               <w:cnfStyle w:val="000000100000" w:firstRow="0" w:lastRow="0" w:firstColumn="0" w:lastColumn="0" w:oddVBand="0" w:evenVBand="0" w:oddHBand="1" w:evenHBand="0" w:firstRowFirstColumn="0" w:firstRowLastColumn="0" w:lastRowFirstColumn="0" w:lastRowLastColumn="0"/>
               <w:rPr>
                 <w:rFonts w:ascii="Arial" w:eastAsia="Times New Roman" w:hAnsi="Arial" w:cs="Arial"/>
-                <w:color w:val="000000"/>
-                <w:sz w:val="14"/>
-                <w:szCs w:val="14"/>
-                <w:lang w:eastAsia="sv-SE"/>
-              </w:rPr>
-            </w:pPr>
-            <w:r>
-              <w:rPr>
-                <w:rFonts w:ascii="Arial" w:eastAsia="Times New Roman" w:hAnsi="Arial" w:cs="Arial"/>
+                <w:b/>
+                <w:color w:val="000000"/>
+                <w:sz w:val="14"/>
+                <w:szCs w:val="14"/>
+                <w:lang w:eastAsia="sv-SE"/>
+              </w:rPr>
+            </w:pPr>
+            <w:r>
+              <w:rPr>
+                <w:rFonts w:ascii="Arial" w:eastAsia="Times New Roman" w:hAnsi="Arial" w:cs="Arial"/>
+                <w:b/>
                 <w:color w:val="000000"/>
                 <w:sz w:val="14"/>
                 <w:szCs w:val="14"/>
@@ -9270,6 +9343,7 @@
               <w:cnfStyle w:val="000000000000" w:firstRow="0" w:lastRow="0" w:firstColumn="0" w:lastColumn="0" w:oddVBand="0" w:evenVBand="0" w:oddHBand="0" w:evenHBand="0" w:firstRowFirstColumn="0" w:firstRowLastColumn="0" w:lastRowFirstColumn="0" w:lastRowLastColumn="0"/>
               <w:rPr>
                 <w:rFonts w:ascii="Arial" w:eastAsia="Times New Roman" w:hAnsi="Arial" w:cs="Arial"/>
+                <w:b/>
                 <w:sz w:val="14"/>
                 <w:szCs w:val="14"/>
                 <w:lang w:eastAsia="sv-SE"/>
@@ -9418,15 +9492,17 @@
               <w:cnfStyle w:val="000000100000" w:firstRow="0" w:lastRow="0" w:firstColumn="0" w:lastColumn="0" w:oddVBand="0" w:evenVBand="0" w:oddHBand="1" w:evenHBand="0" w:firstRowFirstColumn="0" w:firstRowLastColumn="0" w:lastRowFirstColumn="0" w:lastRowLastColumn="0"/>
               <w:rPr>
                 <w:rFonts w:ascii="Arial" w:eastAsia="Times New Roman" w:hAnsi="Arial" w:cs="Arial"/>
-                <w:color w:val="000000"/>
-                <w:sz w:val="14"/>
-                <w:szCs w:val="14"/>
-                <w:lang w:eastAsia="sv-SE"/>
-              </w:rPr>
-            </w:pPr>
-            <w:r>
-              <w:rPr>
-                <w:rFonts w:ascii="Arial" w:eastAsia="Times New Roman" w:hAnsi="Arial" w:cs="Arial"/>
+                <w:b/>
+                <w:color w:val="000000"/>
+                <w:sz w:val="14"/>
+                <w:szCs w:val="14"/>
+                <w:lang w:eastAsia="sv-SE"/>
+              </w:rPr>
+            </w:pPr>
+            <w:r>
+              <w:rPr>
+                <w:rFonts w:ascii="Arial" w:eastAsia="Times New Roman" w:hAnsi="Arial" w:cs="Arial"/>
+                <w:b/>
                 <w:color w:val="000000"/>
                 <w:sz w:val="14"/>
                 <w:szCs w:val="14"/>
@@ -9554,6 +9630,7 @@
               <w:cnfStyle w:val="000000000000" w:firstRow="0" w:lastRow="0" w:firstColumn="0" w:lastColumn="0" w:oddVBand="0" w:evenVBand="0" w:oddHBand="0" w:evenHBand="0" w:firstRowFirstColumn="0" w:firstRowLastColumn="0" w:lastRowFirstColumn="0" w:lastRowLastColumn="0"/>
               <w:rPr>
                 <w:rFonts w:ascii="Arial" w:eastAsia="Times New Roman" w:hAnsi="Arial" w:cs="Arial"/>
+                <w:b/>
                 <w:sz w:val="14"/>
                 <w:szCs w:val="14"/>
                 <w:lang w:eastAsia="sv-SE"/>
@@ -9692,15 +9769,17 @@
               <w:cnfStyle w:val="000000100000" w:firstRow="0" w:lastRow="0" w:firstColumn="0" w:lastColumn="0" w:oddVBand="0" w:evenVBand="0" w:oddHBand="1" w:evenHBand="0" w:firstRowFirstColumn="0" w:firstRowLastColumn="0" w:lastRowFirstColumn="0" w:lastRowLastColumn="0"/>
               <w:rPr>
                 <w:rFonts w:ascii="Arial" w:eastAsia="Times New Roman" w:hAnsi="Arial" w:cs="Arial"/>
-                <w:color w:val="000000"/>
-                <w:sz w:val="14"/>
-                <w:szCs w:val="14"/>
-                <w:lang w:eastAsia="sv-SE"/>
-              </w:rPr>
-            </w:pPr>
-            <w:r>
-              <w:rPr>
-                <w:rFonts w:ascii="Arial" w:eastAsia="Times New Roman" w:hAnsi="Arial" w:cs="Arial"/>
+                <w:b/>
+                <w:color w:val="000000"/>
+                <w:sz w:val="14"/>
+                <w:szCs w:val="14"/>
+                <w:lang w:eastAsia="sv-SE"/>
+              </w:rPr>
+            </w:pPr>
+            <w:r>
+              <w:rPr>
+                <w:rFonts w:ascii="Arial" w:eastAsia="Times New Roman" w:hAnsi="Arial" w:cs="Arial"/>
+                <w:b/>
                 <w:color w:val="000000"/>
                 <w:sz w:val="14"/>
                 <w:szCs w:val="14"/>
@@ -9839,6 +9918,7 @@
               <w:cnfStyle w:val="000000000000" w:firstRow="0" w:lastRow="0" w:firstColumn="0" w:lastColumn="0" w:oddVBand="0" w:evenVBand="0" w:oddHBand="0" w:evenHBand="0" w:firstRowFirstColumn="0" w:firstRowLastColumn="0" w:lastRowFirstColumn="0" w:lastRowLastColumn="0"/>
               <w:rPr>
                 <w:rFonts w:ascii="Arial" w:eastAsia="Times New Roman" w:hAnsi="Arial" w:cs="Arial"/>
+                <w:b/>
                 <w:sz w:val="14"/>
                 <w:szCs w:val="14"/>
                 <w:lang w:eastAsia="sv-SE"/>
@@ -9987,15 +10067,17 @@
               <w:cnfStyle w:val="000000100000" w:firstRow="0" w:lastRow="0" w:firstColumn="0" w:lastColumn="0" w:oddVBand="0" w:evenVBand="0" w:oddHBand="1" w:evenHBand="0" w:firstRowFirstColumn="0" w:firstRowLastColumn="0" w:lastRowFirstColumn="0" w:lastRowLastColumn="0"/>
               <w:rPr>
                 <w:rFonts w:ascii="Arial" w:eastAsia="Times New Roman" w:hAnsi="Arial" w:cs="Arial"/>
-                <w:color w:val="000000"/>
-                <w:sz w:val="14"/>
-                <w:szCs w:val="14"/>
-                <w:lang w:eastAsia="sv-SE"/>
-              </w:rPr>
-            </w:pPr>
-            <w:r>
-              <w:rPr>
-                <w:rFonts w:ascii="Arial" w:eastAsia="Times New Roman" w:hAnsi="Arial" w:cs="Arial"/>
+                <w:b/>
+                <w:color w:val="000000"/>
+                <w:sz w:val="14"/>
+                <w:szCs w:val="14"/>
+                <w:lang w:eastAsia="sv-SE"/>
+              </w:rPr>
+            </w:pPr>
+            <w:r>
+              <w:rPr>
+                <w:rFonts w:ascii="Arial" w:eastAsia="Times New Roman" w:hAnsi="Arial" w:cs="Arial"/>
+                <w:b/>
                 <w:color w:val="000000"/>
                 <w:sz w:val="14"/>
                 <w:szCs w:val="14"/>
@@ -10135,15 +10217,17 @@
               <w:cnfStyle w:val="000000000000" w:firstRow="0" w:lastRow="0" w:firstColumn="0" w:lastColumn="0" w:oddVBand="0" w:evenVBand="0" w:oddHBand="0" w:evenHBand="0" w:firstRowFirstColumn="0" w:firstRowLastColumn="0" w:lastRowFirstColumn="0" w:lastRowLastColumn="0"/>
               <w:rPr>
                 <w:rFonts w:ascii="Arial" w:eastAsia="Times New Roman" w:hAnsi="Arial" w:cs="Arial"/>
-                <w:color w:val="000000"/>
-                <w:sz w:val="14"/>
-                <w:szCs w:val="14"/>
-                <w:lang w:eastAsia="sv-SE"/>
-              </w:rPr>
-            </w:pPr>
-            <w:r>
-              <w:rPr>
-                <w:rFonts w:ascii="Arial" w:eastAsia="Times New Roman" w:hAnsi="Arial" w:cs="Arial"/>
+                <w:b/>
+                <w:color w:val="000000"/>
+                <w:sz w:val="14"/>
+                <w:szCs w:val="14"/>
+                <w:lang w:eastAsia="sv-SE"/>
+              </w:rPr>
+            </w:pPr>
+            <w:r>
+              <w:rPr>
+                <w:rFonts w:ascii="Arial" w:eastAsia="Times New Roman" w:hAnsi="Arial" w:cs="Arial"/>
+                <w:b/>
                 <w:color w:val="000000"/>
                 <w:sz w:val="14"/>
                 <w:szCs w:val="14"/>
@@ -10284,15 +10368,17 @@
               <w:cnfStyle w:val="000000100000" w:firstRow="0" w:lastRow="0" w:firstColumn="0" w:lastColumn="0" w:oddVBand="0" w:evenVBand="0" w:oddHBand="1" w:evenHBand="0" w:firstRowFirstColumn="0" w:firstRowLastColumn="0" w:lastRowFirstColumn="0" w:lastRowLastColumn="0"/>
               <w:rPr>
                 <w:rFonts w:ascii="Arial" w:eastAsia="Times New Roman" w:hAnsi="Arial" w:cs="Arial"/>
-                <w:color w:val="000000"/>
-                <w:sz w:val="14"/>
-                <w:szCs w:val="14"/>
-                <w:lang w:eastAsia="sv-SE"/>
-              </w:rPr>
-            </w:pPr>
-            <w:r>
-              <w:rPr>
-                <w:rFonts w:ascii="Arial" w:eastAsia="Times New Roman" w:hAnsi="Arial" w:cs="Arial"/>
+                <w:b/>
+                <w:color w:val="000000"/>
+                <w:sz w:val="14"/>
+                <w:szCs w:val="14"/>
+                <w:lang w:eastAsia="sv-SE"/>
+              </w:rPr>
+            </w:pPr>
+            <w:r>
+              <w:rPr>
+                <w:rFonts w:ascii="Arial" w:eastAsia="Times New Roman" w:hAnsi="Arial" w:cs="Arial"/>
+                <w:b/>
                 <w:color w:val="000000"/>
                 <w:sz w:val="14"/>
                 <w:szCs w:val="14"/>
@@ -10432,15 +10518,17 @@
               <w:cnfStyle w:val="000000000000" w:firstRow="0" w:lastRow="0" w:firstColumn="0" w:lastColumn="0" w:oddVBand="0" w:evenVBand="0" w:oddHBand="0" w:evenHBand="0" w:firstRowFirstColumn="0" w:firstRowLastColumn="0" w:lastRowFirstColumn="0" w:lastRowLastColumn="0"/>
               <w:rPr>
                 <w:rFonts w:ascii="Arial" w:eastAsia="Times New Roman" w:hAnsi="Arial" w:cs="Arial"/>
-                <w:color w:val="000000"/>
-                <w:sz w:val="14"/>
-                <w:szCs w:val="14"/>
-                <w:lang w:eastAsia="sv-SE"/>
-              </w:rPr>
-            </w:pPr>
-            <w:r>
-              <w:rPr>
-                <w:rFonts w:ascii="Arial" w:eastAsia="Times New Roman" w:hAnsi="Arial" w:cs="Arial"/>
+                <w:b/>
+                <w:color w:val="000000"/>
+                <w:sz w:val="14"/>
+                <w:szCs w:val="14"/>
+                <w:lang w:eastAsia="sv-SE"/>
+              </w:rPr>
+            </w:pPr>
+            <w:r>
+              <w:rPr>
+                <w:rFonts w:ascii="Arial" w:eastAsia="Times New Roman" w:hAnsi="Arial" w:cs="Arial"/>
+                <w:b/>
                 <w:color w:val="000000"/>
                 <w:sz w:val="14"/>
                 <w:szCs w:val="14"/>
@@ -10581,15 +10669,17 @@
               <w:cnfStyle w:val="000000100000" w:firstRow="0" w:lastRow="0" w:firstColumn="0" w:lastColumn="0" w:oddVBand="0" w:evenVBand="0" w:oddHBand="1" w:evenHBand="0" w:firstRowFirstColumn="0" w:firstRowLastColumn="0" w:lastRowFirstColumn="0" w:lastRowLastColumn="0"/>
               <w:rPr>
                 <w:rFonts w:ascii="Arial" w:eastAsia="Times New Roman" w:hAnsi="Arial" w:cs="Arial"/>
-                <w:color w:val="000000"/>
-                <w:sz w:val="14"/>
-                <w:szCs w:val="14"/>
-                <w:lang w:eastAsia="sv-SE"/>
-              </w:rPr>
-            </w:pPr>
-            <w:r>
-              <w:rPr>
-                <w:rFonts w:ascii="Arial" w:eastAsia="Times New Roman" w:hAnsi="Arial" w:cs="Arial"/>
+                <w:b/>
+                <w:color w:val="000000"/>
+                <w:sz w:val="14"/>
+                <w:szCs w:val="14"/>
+                <w:lang w:eastAsia="sv-SE"/>
+              </w:rPr>
+            </w:pPr>
+            <w:r>
+              <w:rPr>
+                <w:rFonts w:ascii="Arial" w:eastAsia="Times New Roman" w:hAnsi="Arial" w:cs="Arial"/>
+                <w:b/>
                 <w:color w:val="000000"/>
                 <w:sz w:val="14"/>
                 <w:szCs w:val="14"/>
@@ -10728,6 +10818,7 @@
               <w:cnfStyle w:val="000000000000" w:firstRow="0" w:lastRow="0" w:firstColumn="0" w:lastColumn="0" w:oddVBand="0" w:evenVBand="0" w:oddHBand="0" w:evenHBand="0" w:firstRowFirstColumn="0" w:firstRowLastColumn="0" w:lastRowFirstColumn="0" w:lastRowLastColumn="0"/>
               <w:rPr>
                 <w:rFonts w:ascii="Arial" w:eastAsia="Times New Roman" w:hAnsi="Arial" w:cs="Arial"/>
+                <w:b/>
                 <w:sz w:val="14"/>
                 <w:szCs w:val="14"/>
                 <w:lang w:eastAsia="sv-SE"/>

</xml_diff>